<commit_message>
Added link to marvelapp
</commit_message>
<xml_diff>
--- a/app_specifications/App.docx
+++ b/app_specifications/App.docx
@@ -41,7 +41,15 @@
         <w:t xml:space="preserve">be in </w:t>
       </w:r>
       <w:r>
-        <w:t>html5 format to display via Tradingview’s cloud database.</w:t>
+        <w:t xml:space="preserve">html5 format to display via </w:t>
+      </w:r>
+      <w:proofErr w:type="spellStart"/>
+      <w:r>
+        <w:t>Tradingview’s</w:t>
+      </w:r>
+      <w:proofErr w:type="spellEnd"/>
+      <w:r>
+        <w:t xml:space="preserve"> cloud database.</w:t>
       </w:r>
     </w:p>
     <w:p>
@@ -83,7 +91,15 @@
     </w:p>
     <w:p>
       <w:r>
-        <w:t xml:space="preserve">To organize the Price tab, users </w:t>
+        <w:t xml:space="preserve">To organize the Price </w:t>
+      </w:r>
+      <w:proofErr w:type="spellStart"/>
+      <w:r>
+        <w:t>tab</w:t>
+      </w:r>
+      <w:proofErr w:type="spellEnd"/>
+      <w:r>
+        <w:t xml:space="preserve">, users </w:t>
       </w:r>
       <w:r>
         <w:t>can</w:t>
@@ -92,8 +108,30 @@
         <w:t xml:space="preserve"> customize their setup by going to the + icon and adding whatever Symbol they want to watch.</w:t>
       </w:r>
     </w:p>
+    <w:p/>
+    <w:p>
+      <w:r>
+        <w:t xml:space="preserve">Link to </w:t>
+      </w:r>
+      <w:proofErr w:type="spellStart"/>
+      <w:r>
+        <w:t>marvelapp</w:t>
+      </w:r>
+      <w:proofErr w:type="spellEnd"/>
+      <w:r>
+        <w:t xml:space="preserve">: </w:t>
+      </w:r>
+      <w:hyperlink r:id="rId6" w:history="1">
+        <w:r>
+          <w:rPr>
+            <w:rStyle w:val="Hyperlink"/>
+          </w:rPr>
+          <w:t>https://marvelapp.com/prototype/15gcdgbj/screen/82290796</w:t>
+        </w:r>
+      </w:hyperlink>
+    </w:p>
     <w:sectPr>
-      <w:headerReference w:type="default" r:id="rId6"/>
+      <w:headerReference w:type="default" r:id="rId7"/>
       <w:pgSz w:w="12240" w:h="15840"/>
       <w:pgMar w:top="1440" w:right="1440" w:bottom="1440" w:left="1440" w:header="720" w:footer="720" w:gutter="0"/>
       <w:cols w:space="720"/>
@@ -160,10 +198,7 @@
       <w:pStyle w:val="Header"/>
     </w:pPr>
     <w:r>
-      <w:t xml:space="preserve">Alexander Bui, Daniel </w:t>
-    </w:r>
-    <w:r>
-      <w:t>Fernandez</w:t>
+      <w:t>Alexander Bui, Daniel Fernandez</w:t>
     </w:r>
     <w:r>
       <w:ptab w:relativeTo="margin" w:alignment="center" w:leader="none"/>
@@ -651,6 +686,29 @@
     <w:uiPriority w:val="99"/>
     <w:rsid w:val="00680944"/>
   </w:style>
+  <w:style w:type="character" w:styleId="Hyperlink">
+    <w:name w:val="Hyperlink"/>
+    <w:basedOn w:val="DefaultParagraphFont"/>
+    <w:uiPriority w:val="99"/>
+    <w:unhideWhenUsed/>
+    <w:rsid w:val="002D7CFE"/>
+    <w:rPr>
+      <w:color w:val="0563C1" w:themeColor="hyperlink"/>
+      <w:u w:val="single"/>
+    </w:rPr>
+  </w:style>
+  <w:style w:type="character" w:styleId="UnresolvedMention">
+    <w:name w:val="Unresolved Mention"/>
+    <w:basedOn w:val="DefaultParagraphFont"/>
+    <w:uiPriority w:val="99"/>
+    <w:semiHidden/>
+    <w:unhideWhenUsed/>
+    <w:rsid w:val="002D7CFE"/>
+    <w:rPr>
+      <w:color w:val="605E5C"/>
+      <w:shd w:val="clear" w:color="auto" w:fill="E1DFDD"/>
+    </w:rPr>
+  </w:style>
 </w:styles>
 </file>
 

</xml_diff>